<commit_message>
Clase Personaje y Goku
se crea la clase Personaje como base y clase Goku como derivada se definen los movimientos, se agregan sprites se cambia la idea para nivel1 de juego en la contextualización.
</commit_message>
<xml_diff>
--- a/Contextualizacion.docx
+++ b/Contextualizacion.docx
@@ -192,15 +192,7 @@
           <w:szCs w:val="28"/>
           <w:highlight w:val="yellow"/>
         </w:rPr>
-        <w:t xml:space="preserve"> prestando un </w:t>
-      </w:r>
-      <w:r>
-        <w:rPr>
-          <w:sz w:val="28"/>
-          <w:szCs w:val="28"/>
-          <w:highlight w:val="yellow"/>
-        </w:rPr>
-        <w:t xml:space="preserve">Abanico </w:t>
+        <w:t xml:space="preserve"> prestando un Abanico </w:t>
       </w:r>
       <w:proofErr w:type="spellStart"/>
       <w:r>
@@ -1866,7 +1858,7 @@
           <w:szCs w:val="28"/>
           <w:lang w:val="es-419"/>
         </w:rPr>
-        <w:t>Juego</w:t>
+        <w:t>nivel1</w:t>
       </w:r>
     </w:p>
     <w:p>
@@ -1892,7 +1884,7 @@
           <w:szCs w:val="28"/>
           <w:lang w:val="es-419"/>
         </w:rPr>
-        <w:t>Obstáculo</w:t>
+        <w:t>nivel2</w:t>
       </w:r>
     </w:p>
     <w:p>
@@ -1918,6 +1910,84 @@
           <w:szCs w:val="28"/>
           <w:lang w:val="es-419"/>
         </w:rPr>
+        <w:t>nivel3</w:t>
+      </w:r>
+    </w:p>
+    <w:p>
+      <w:pPr>
+        <w:numPr>
+          <w:ilvl w:val="0"/>
+          <w:numId w:val="4"/>
+        </w:numPr>
+        <w:spacing w:after="0"/>
+        <w:rPr>
+          <w:b/>
+          <w:bCs/>
+          <w:sz w:val="28"/>
+          <w:szCs w:val="28"/>
+          <w:lang w:val="es-419"/>
+        </w:rPr>
+      </w:pPr>
+      <w:r>
+        <w:rPr>
+          <w:b/>
+          <w:bCs/>
+          <w:sz w:val="28"/>
+          <w:szCs w:val="28"/>
+          <w:lang w:val="es-419"/>
+        </w:rPr>
+        <w:t>Juego</w:t>
+      </w:r>
+    </w:p>
+    <w:p>
+      <w:pPr>
+        <w:numPr>
+          <w:ilvl w:val="0"/>
+          <w:numId w:val="4"/>
+        </w:numPr>
+        <w:spacing w:after="0"/>
+        <w:rPr>
+          <w:b/>
+          <w:bCs/>
+          <w:sz w:val="28"/>
+          <w:szCs w:val="28"/>
+          <w:lang w:val="es-419"/>
+        </w:rPr>
+      </w:pPr>
+      <w:r>
+        <w:rPr>
+          <w:b/>
+          <w:bCs/>
+          <w:sz w:val="28"/>
+          <w:szCs w:val="28"/>
+          <w:lang w:val="es-419"/>
+        </w:rPr>
+        <w:t>Obstáculo</w:t>
+      </w:r>
+    </w:p>
+    <w:p>
+      <w:pPr>
+        <w:numPr>
+          <w:ilvl w:val="0"/>
+          <w:numId w:val="4"/>
+        </w:numPr>
+        <w:spacing w:after="0"/>
+        <w:rPr>
+          <w:b/>
+          <w:bCs/>
+          <w:sz w:val="28"/>
+          <w:szCs w:val="28"/>
+          <w:lang w:val="es-419"/>
+        </w:rPr>
+      </w:pPr>
+      <w:r>
+        <w:rPr>
+          <w:b/>
+          <w:bCs/>
+          <w:sz w:val="28"/>
+          <w:szCs w:val="28"/>
+          <w:lang w:val="es-419"/>
+        </w:rPr>
         <w:t xml:space="preserve">Poder </w:t>
       </w:r>
     </w:p>
@@ -2041,7 +2111,6 @@
           <w:sz w:val="24"/>
           <w:szCs w:val="24"/>
         </w:rPr>
-        <w:lastRenderedPageBreak/>
         <w:t xml:space="preserve">Nivel 1 </w:t>
       </w:r>
     </w:p>
@@ -2091,11 +2160,12 @@
         <w:rPr>
           <w:b/>
           <w:bCs/>
+          <w:noProof/>
           <w:sz w:val="28"/>
           <w:szCs w:val="28"/>
         </w:rPr>
         <w:drawing>
-          <wp:inline distT="0" distB="0" distL="0" distR="0" wp14:anchorId="721F8BBE" wp14:editId="3F40DA08">
+          <wp:inline distT="0" distB="0" distL="0" distR="0" wp14:anchorId="721F8BBE" wp14:editId="6BA6B3E1">
             <wp:extent cx="5518150" cy="2762250"/>
             <wp:effectExtent l="0" t="0" r="6350" b="0"/>
             <wp:docPr id="78462896" name="Imagen 3" descr="Diagrama&#10;&#10;El contenido generado por IA puede ser incorrecto."/>
@@ -2221,11 +2291,13 @@
         <w:rPr>
           <w:b/>
           <w:bCs/>
-          <w:sz w:val="28"/>
-          <w:szCs w:val="28"/>
-        </w:rPr>
+          <w:noProof/>
+          <w:sz w:val="28"/>
+          <w:szCs w:val="28"/>
+        </w:rPr>
+        <w:lastRenderedPageBreak/>
         <w:drawing>
-          <wp:inline distT="0" distB="0" distL="0" distR="0" wp14:anchorId="68E1CE4B" wp14:editId="0F41B6CB">
+          <wp:inline distT="0" distB="0" distL="0" distR="0" wp14:anchorId="68E1CE4B" wp14:editId="7AAD7677">
             <wp:extent cx="5205730" cy="3070544"/>
             <wp:effectExtent l="0" t="0" r="0" b="0"/>
             <wp:docPr id="1314018016" name="Imagen 5"/>
@@ -2290,7 +2362,6 @@
           <w:sz w:val="28"/>
           <w:szCs w:val="28"/>
         </w:rPr>
-        <w:lastRenderedPageBreak/>
         <w:t>Nivel 3</w:t>
       </w:r>
     </w:p>
@@ -2358,11 +2429,12 @@
       </w:pPr>
       <w:r>
         <w:rPr>
+          <w:noProof/>
           <w:sz w:val="28"/>
           <w:szCs w:val="28"/>
         </w:rPr>
         <w:drawing>
-          <wp:inline distT="0" distB="0" distL="0" distR="0" wp14:anchorId="273EC3E4" wp14:editId="6BAE0D50">
+          <wp:inline distT="0" distB="0" distL="0" distR="0" wp14:anchorId="273EC3E4" wp14:editId="54451E6F">
             <wp:extent cx="5612130" cy="3310255"/>
             <wp:effectExtent l="0" t="0" r="7620" b="4445"/>
             <wp:docPr id="991063341" name="Imagen 7"/>
@@ -3481,63 +3553,18 @@
   </w:num>
   <w:num w:numId="4" w16cid:durableId="94323606">
     <w:abstractNumId w:val="7"/>
-    <w:lvlOverride w:ilvl="0"/>
-    <w:lvlOverride w:ilvl="1"/>
-    <w:lvlOverride w:ilvl="2"/>
-    <w:lvlOverride w:ilvl="3"/>
-    <w:lvlOverride w:ilvl="4"/>
-    <w:lvlOverride w:ilvl="5"/>
-    <w:lvlOverride w:ilvl="6"/>
-    <w:lvlOverride w:ilvl="7"/>
-    <w:lvlOverride w:ilvl="8"/>
   </w:num>
   <w:num w:numId="5" w16cid:durableId="1183671315">
     <w:abstractNumId w:val="6"/>
-    <w:lvlOverride w:ilvl="0"/>
-    <w:lvlOverride w:ilvl="1"/>
-    <w:lvlOverride w:ilvl="2"/>
-    <w:lvlOverride w:ilvl="3"/>
-    <w:lvlOverride w:ilvl="4"/>
-    <w:lvlOverride w:ilvl="5"/>
-    <w:lvlOverride w:ilvl="6"/>
-    <w:lvlOverride w:ilvl="7"/>
-    <w:lvlOverride w:ilvl="8"/>
   </w:num>
   <w:num w:numId="6" w16cid:durableId="1838228155">
     <w:abstractNumId w:val="2"/>
-    <w:lvlOverride w:ilvl="0"/>
-    <w:lvlOverride w:ilvl="1"/>
-    <w:lvlOverride w:ilvl="2"/>
-    <w:lvlOverride w:ilvl="3"/>
-    <w:lvlOverride w:ilvl="4"/>
-    <w:lvlOverride w:ilvl="5"/>
-    <w:lvlOverride w:ilvl="6"/>
-    <w:lvlOverride w:ilvl="7"/>
-    <w:lvlOverride w:ilvl="8"/>
   </w:num>
   <w:num w:numId="7" w16cid:durableId="185758727">
     <w:abstractNumId w:val="0"/>
-    <w:lvlOverride w:ilvl="0"/>
-    <w:lvlOverride w:ilvl="1"/>
-    <w:lvlOverride w:ilvl="2"/>
-    <w:lvlOverride w:ilvl="3"/>
-    <w:lvlOverride w:ilvl="4"/>
-    <w:lvlOverride w:ilvl="5"/>
-    <w:lvlOverride w:ilvl="6"/>
-    <w:lvlOverride w:ilvl="7"/>
-    <w:lvlOverride w:ilvl="8"/>
   </w:num>
   <w:num w:numId="8" w16cid:durableId="1335104986">
     <w:abstractNumId w:val="3"/>
-    <w:lvlOverride w:ilvl="0"/>
-    <w:lvlOverride w:ilvl="1"/>
-    <w:lvlOverride w:ilvl="2"/>
-    <w:lvlOverride w:ilvl="3"/>
-    <w:lvlOverride w:ilvl="4"/>
-    <w:lvlOverride w:ilvl="5"/>
-    <w:lvlOverride w:ilvl="6"/>
-    <w:lvlOverride w:ilvl="7"/>
-    <w:lvlOverride w:ilvl="8"/>
   </w:num>
 </w:numbering>
 </file>
@@ -4146,6 +4173,7 @@
   <w:style w:type="character" w:default="1" w:styleId="Fuentedeprrafopredeter">
     <w:name w:val="Default Paragraph Font"/>
     <w:uiPriority w:val="1"/>
+    <w:semiHidden/>
     <w:unhideWhenUsed/>
   </w:style>
   <w:style w:type="table" w:default="1" w:styleId="Tablanormal">

</xml_diff>